<commit_message>
pushing mod 4 & 5
</commit_message>
<xml_diff>
--- a/module-2/Module 2.1 Discussion Board CSD370-A339.docx
+++ b/module-2/Module 2.1 Discussion Board CSD370-A339.docx
@@ -169,24 +169,6 @@
           <w:rFonts w:ascii="Arial" w:eastAsia="Times New Roman" w:hAnsi="Arial" w:cs="Arial"/>
           <w:b/>
           <w:bCs/>
-          <w:i/>
-          <w:iCs/>
-          <w:color w:val="000000" w:themeColor="text1"/>
-          <w:kern w:val="0"/>
-          <w:bdr w:val="none" w:sz="0" w:space="0" w:color="auto" w:frame="1"/>
-          <w:shd w:val="clear" w:color="auto" w:fill="F8E98D"/>
-          <w14:ligatures w14:val="none"/>
-        </w:rPr>
-      </w:pPr>
-    </w:p>
-    <w:p>
-      <w:pPr>
-        <w:ind w:firstLine="0"/>
-        <w:outlineLvl w:val="5"/>
-        <w:rPr>
-          <w:rFonts w:ascii="Arial" w:eastAsia="Times New Roman" w:hAnsi="Arial" w:cs="Arial"/>
-          <w:b/>
-          <w:bCs/>
           <w:color w:val="000000" w:themeColor="text1"/>
           <w:kern w:val="0"/>
           <w14:ligatures w14:val="none"/>
@@ -250,7 +232,7 @@
           <w:bdr w:val="none" w:sz="0" w:space="0" w:color="auto" w:frame="1"/>
           <w14:ligatures w14:val="none"/>
         </w:rPr>
-        <w:t>Thursday, 11:59 p.m., CT</w:t>
+        <w:t>Thursday, 11:59 p.m. CT</w:t>
       </w:r>
       <w:r>
         <w:rPr>
@@ -367,7 +349,25 @@
           <w:kern w:val="0"/>
           <w14:ligatures w14:val="none"/>
         </w:rPr>
-        <w:t xml:space="preserve"> view your peers' posts. Tip: Create your post in a word document and then copy and paste your work into the thread.</w:t>
+        <w:t xml:space="preserve"> view your peers' posts. Tip: Create your post in a </w:t>
+      </w:r>
+      <w:r>
+        <w:rPr>
+          <w:rFonts w:ascii="Arial" w:eastAsia="Times New Roman" w:hAnsi="Arial" w:cs="Arial"/>
+          <w:color w:val="000000" w:themeColor="text1"/>
+          <w:kern w:val="0"/>
+          <w14:ligatures w14:val="none"/>
+        </w:rPr>
+        <w:t>W</w:t>
+      </w:r>
+      <w:r>
+        <w:rPr>
+          <w:rFonts w:ascii="Arial" w:eastAsia="Times New Roman" w:hAnsi="Arial" w:cs="Arial"/>
+          <w:color w:val="000000" w:themeColor="text1"/>
+          <w:kern w:val="0"/>
+          <w14:ligatures w14:val="none"/>
+        </w:rPr>
+        <w:t>ord document and then copy and paste your work into the thread.</w:t>
       </w:r>
     </w:p>
     <w:p>
@@ -508,11 +508,218 @@
     </w:p>
     <w:p>
       <w:pPr>
-        <w:rPr>
-          <w:rFonts w:ascii="Arial" w:hAnsi="Arial" w:cs="Arial"/>
-          <w:color w:val="000000" w:themeColor="text1"/>
-        </w:rPr>
-      </w:pPr>
+        <w:ind w:firstLine="0"/>
+        <w:rPr>
+          <w:rFonts w:ascii="Arial" w:hAnsi="Arial" w:cs="Arial"/>
+          <w:color w:val="000000" w:themeColor="text1"/>
+        </w:rPr>
+      </w:pPr>
+    </w:p>
+    <w:p>
+      <w:pPr>
+        <w:ind w:firstLine="0"/>
+        <w:rPr>
+          <w:rFonts w:ascii="Arial" w:hAnsi="Arial" w:cs="Arial"/>
+          <w:color w:val="000000" w:themeColor="text1"/>
+        </w:rPr>
+      </w:pPr>
+      <w:r>
+        <w:rPr>
+          <w:rFonts w:ascii="Arial" w:hAnsi="Arial" w:cs="Arial"/>
+          <w:color w:val="000000" w:themeColor="text1"/>
+        </w:rPr>
+        <w:t xml:space="preserve">Replies: </w:t>
+      </w:r>
+    </w:p>
+    <w:p>
+      <w:pPr>
+        <w:ind w:firstLine="0"/>
+        <w:rPr>
+          <w:rFonts w:ascii="Arial" w:hAnsi="Arial" w:cs="Arial"/>
+          <w:color w:val="000000" w:themeColor="text1"/>
+        </w:rPr>
+      </w:pPr>
+    </w:p>
+    <w:p>
+      <w:pPr>
+        <w:ind w:firstLine="0"/>
+        <w:rPr>
+          <w:rFonts w:ascii="Arial" w:hAnsi="Arial" w:cs="Arial"/>
+          <w:color w:val="000000" w:themeColor="text1"/>
+        </w:rPr>
+      </w:pPr>
+      <w:r>
+        <w:rPr>
+          <w:rFonts w:ascii="Arial" w:hAnsi="Arial" w:cs="Arial"/>
+          <w:color w:val="000000" w:themeColor="text1"/>
+        </w:rPr>
+        <w:t xml:space="preserve">Samir, </w:t>
+      </w:r>
+      <w:r>
+        <w:rPr>
+          <w:rFonts w:ascii="Arial" w:hAnsi="Arial" w:cs="Arial"/>
+          <w:color w:val="000000" w:themeColor="text1"/>
+        </w:rPr>
+        <w:t xml:space="preserve">you did a nice job on your diagram! All the possible abuse cases felt relevant to the user’s actions. Although you only posted one option for each, I think you did great knowing you worked alone. I'm sorry to hear that you can be shy in group assignments! To second what Arely said, I think joining the cohort discord is beneficial! Aside from aiding in finding partners for future assignments, it is also handy to have if you struggle at any time in the term because someone is usually willing to help if you feel lost! It may also give you an extra heads-up on when to expect group projects because you will see new messages if you turn notifications on. </w:t>
+      </w:r>
+    </w:p>
+    <w:p>
+      <w:pPr>
+        <w:ind w:firstLine="0"/>
+        <w:rPr>
+          <w:rFonts w:ascii="Arial" w:hAnsi="Arial" w:cs="Arial"/>
+          <w:color w:val="000000" w:themeColor="text1"/>
+        </w:rPr>
+      </w:pPr>
+    </w:p>
+    <w:p>
+      <w:pPr>
+        <w:ind w:firstLine="0"/>
+        <w:rPr>
+          <w:rFonts w:ascii="Arial" w:hAnsi="Arial" w:cs="Arial"/>
+          <w:color w:val="000000" w:themeColor="text1"/>
+        </w:rPr>
+      </w:pPr>
+      <w:r>
+        <w:rPr>
+          <w:rFonts w:ascii="Arial" w:hAnsi="Arial" w:cs="Arial"/>
+          <w:color w:val="000000" w:themeColor="text1"/>
+        </w:rPr>
+        <w:t xml:space="preserve">Hey, </w:t>
+      </w:r>
+      <w:r>
+        <w:rPr>
+          <w:rFonts w:ascii="Arial" w:hAnsi="Arial" w:cs="Arial"/>
+          <w:color w:val="000000" w:themeColor="text1"/>
+        </w:rPr>
+        <w:t>Nardos</w:t>
+      </w:r>
+      <w:r>
+        <w:rPr>
+          <w:rFonts w:ascii="Arial" w:hAnsi="Arial" w:cs="Arial"/>
+          <w:color w:val="000000" w:themeColor="text1"/>
+        </w:rPr>
+        <w:t xml:space="preserve"> and Megan! </w:t>
+      </w:r>
+      <w:r>
+        <w:rPr>
+          <w:rFonts w:ascii="Arial" w:hAnsi="Arial" w:cs="Arial"/>
+          <w:color w:val="000000" w:themeColor="text1"/>
+        </w:rPr>
+        <w:t>Y</w:t>
+      </w:r>
+      <w:r>
+        <w:rPr>
+          <w:rFonts w:ascii="Arial" w:hAnsi="Arial" w:cs="Arial"/>
+          <w:color w:val="000000" w:themeColor="text1"/>
+        </w:rPr>
+        <w:t xml:space="preserve">ou did a nice job on your diagram and presenting multiple abuse cases for each </w:t>
+      </w:r>
+      <w:r>
+        <w:rPr>
+          <w:rFonts w:ascii="Arial" w:hAnsi="Arial" w:cs="Arial"/>
+          <w:color w:val="000000" w:themeColor="text1"/>
+        </w:rPr>
+        <w:t>provided event</w:t>
+      </w:r>
+      <w:r>
+        <w:rPr>
+          <w:rFonts w:ascii="Arial" w:hAnsi="Arial" w:cs="Arial"/>
+          <w:color w:val="000000" w:themeColor="text1"/>
+        </w:rPr>
+        <w:t xml:space="preserve">. </w:t>
+      </w:r>
+      <w:r>
+        <w:rPr>
+          <w:rFonts w:ascii="Arial" w:hAnsi="Arial" w:cs="Arial"/>
+          <w:color w:val="000000" w:themeColor="text1"/>
+        </w:rPr>
+        <w:t xml:space="preserve">The included cases are relevant and applicable to what we are discussing. </w:t>
+      </w:r>
+      <w:r>
+        <w:rPr>
+          <w:rFonts w:ascii="Arial" w:hAnsi="Arial" w:cs="Arial"/>
+          <w:color w:val="000000" w:themeColor="text1"/>
+        </w:rPr>
+        <w:t xml:space="preserve">Some additional cases for login to applications are users logging on to multiple platforms, resulting in conflicting requests. The attacker </w:t>
+      </w:r>
+      <w:r>
+        <w:rPr>
+          <w:rFonts w:ascii="Arial" w:hAnsi="Arial" w:cs="Arial"/>
+          <w:color w:val="000000" w:themeColor="text1"/>
+        </w:rPr>
+        <w:lastRenderedPageBreak/>
+        <w:t>repeatedly attempts to log</w:t>
+      </w:r>
+      <w:r>
+        <w:rPr>
+          <w:rFonts w:ascii="Arial" w:hAnsi="Arial" w:cs="Arial"/>
+          <w:color w:val="000000" w:themeColor="text1"/>
+        </w:rPr>
+        <w:t xml:space="preserve"> </w:t>
+      </w:r>
+      <w:r>
+        <w:rPr>
+          <w:rFonts w:ascii="Arial" w:hAnsi="Arial" w:cs="Arial"/>
+          <w:color w:val="000000" w:themeColor="text1"/>
+        </w:rPr>
+        <w:t xml:space="preserve">in using different username and password combinations. Another example is an attacker tricking a user into providing their login information, such as with a phone call pretending to be a representative from an authorized vendor or phishing attempts. </w:t>
+      </w:r>
+      <w:r>
+        <w:rPr>
+          <w:rFonts w:ascii="Arial" w:hAnsi="Arial" w:cs="Arial"/>
+          <w:color w:val="000000" w:themeColor="text1"/>
+        </w:rPr>
+        <w:t xml:space="preserve">When attackers create a record, they could also produce excessive amounts that a system cannot manage. </w:t>
+      </w:r>
+    </w:p>
+    <w:p>
+      <w:pPr>
+        <w:ind w:firstLine="0"/>
+        <w:rPr>
+          <w:rFonts w:ascii="Arial" w:hAnsi="Arial" w:cs="Arial"/>
+          <w:color w:val="000000" w:themeColor="text1"/>
+        </w:rPr>
+      </w:pPr>
+    </w:p>
+    <w:p>
+      <w:pPr>
+        <w:ind w:firstLine="0"/>
+        <w:rPr>
+          <w:rFonts w:ascii="Arial" w:hAnsi="Arial" w:cs="Arial"/>
+          <w:color w:val="000000" w:themeColor="text1"/>
+        </w:rPr>
+      </w:pPr>
+    </w:p>
+    <w:p>
+      <w:pPr>
+        <w:ind w:firstLine="0"/>
+        <w:rPr>
+          <w:rFonts w:ascii="Arial" w:hAnsi="Arial" w:cs="Arial"/>
+          <w:color w:val="000000" w:themeColor="text1"/>
+        </w:rPr>
+      </w:pPr>
+      <w:r>
+        <w:rPr>
+          <w:rFonts w:ascii="Arial" w:hAnsi="Arial" w:cs="Arial"/>
+          <w:color w:val="000000" w:themeColor="text1"/>
+        </w:rPr>
+        <w:t xml:space="preserve">Hi Brett and Lea! I really enjoyed your diagram! It was easy to follow and presented multiple cases for each user action. </w:t>
+      </w:r>
+      <w:r>
+        <w:rPr>
+          <w:rFonts w:ascii="Arial" w:hAnsi="Arial" w:cs="Arial"/>
+          <w:color w:val="000000" w:themeColor="text1"/>
+        </w:rPr>
+        <w:t xml:space="preserve">I like how you presented four possible abuse cases for each use case in the diagram since it gives an even cleaner look to your diagram. </w:t>
+      </w:r>
+      <w:r>
+        <w:rPr>
+          <w:rFonts w:ascii="Arial" w:hAnsi="Arial" w:cs="Arial"/>
+          <w:color w:val="000000" w:themeColor="text1"/>
+        </w:rPr>
+        <w:t xml:space="preserve">Another example of an abuse case for updating records is the attacker modifying timestamps or logging on to hide malicious activity. An additional example is a user updating records to gain further permissions like administrative control. Some updates of records might have good intentions, like trying to append the right data, but if a user is not careful, then it comes under the wrong record. </w:t>
+      </w:r>
     </w:p>
     <w:sectPr>
       <w:pgSz w:w="12240" w:h="15840"/>

</xml_diff>